<commit_message>
Update HW3 Ivancich Stefano 1227846.docx
</commit_message>
<xml_diff>
--- a/Homework 3/HW3 Ivancich Stefano 1227846.docx
+++ b/Homework 3/HW3 Ivancich Stefano 1227846.docx
@@ -593,7 +593,7 @@
                 <w:sz w:val="24"/>
                 <w:szCs w:val="24"/>
               </w:rPr>
-              <m:t>-41.8°, ~ 41.8°</m:t>
+              <m:t>-41.8°,  41.8°</m:t>
             </m:r>
           </m:e>
         </m:d>
@@ -2888,17 +2888,15 @@
           <w:sz w:val="24"/>
           <w:szCs w:val="24"/>
         </w:rPr>
-        <w:t xml:space="preserve"> </w:t>
-      </w:r>
-      <w:proofErr w:type="spellStart"/>
-      <w:r>
-        <w:rPr>
-          <w:sz w:val="24"/>
-          <w:szCs w:val="24"/>
-        </w:rPr>
-        <w:t>cutted</w:t>
-      </w:r>
-      <w:proofErr w:type="spellEnd"/>
+        <w:t xml:space="preserve"> cut</w:t>
+      </w:r>
+      <w:r>
+        <w:rPr>
+          <w:sz w:val="24"/>
+          <w:szCs w:val="24"/>
+        </w:rPr>
+        <w:t xml:space="preserve"> it</w:t>
+      </w:r>
       <w:r>
         <w:rPr>
           <w:sz w:val="24"/>

</xml_diff>